<commit_message>
Final program with comments and documentation.  Performs properly when cmdnm and pid are called.
</commit_message>
<xml_diff>
--- a/csc456/prog1/prog1.docx
+++ b/csc456/prog1/prog1.docx
@@ -436,24 +436,24 @@
       <w:pPr>
         <w:pStyle w:val="Normal"/>
         <w:jc w:val="left"/>
-        <w:rPr>
-          <w:sz w:val="24"/>
-          <w:sz w:val="24"/>
-          <w:szCs w:val="24"/>
-          <w:rFonts w:ascii="Liberation Serif" w:hAnsi="Liberation Serif" w:eastAsia="Source Han Sans CN Normal" w:cs="Lohit Devanagari"/>
-          <w:color w:val="00000A"/>
-          <w:lang w:val="en-US" w:eastAsia="zh-CN" w:bidi="hi-IN"/>
-        </w:rPr>
-      </w:pPr>
-      <w:r>
-        <w:rPr/>
-        <w:tab/>
-        <w:tab/>
-        <w:t xml:space="preserve">Uses given pid to find the name of the parent process.  Returns the name of the parent </w:t>
-        <w:tab/>
-        <w:tab/>
-        <w:tab/>
-        <w:t>process.</w:t>
+      </w:pPr>
+      <w:r>
+        <w:rPr/>
+        <w:tab/>
+        <w:tab/>
+        <w:t xml:space="preserve">Uses given pid to find the </w:t>
+      </w:r>
+      <w:r>
+        <w:rPr/>
+        <w:t>command line argument used to initiate the process</w:t>
+      </w:r>
+      <w:r>
+        <w:rPr/>
+        <w:t xml:space="preserve">.  Returns </w:t>
+      </w:r>
+      <w:r>
+        <w:rPr/>
+        <w:t>the command line argument.</w:t>
       </w:r>
       <w:r/>
     </w:p>
@@ -505,27 +505,15 @@
       <w:pPr>
         <w:pStyle w:val="Normal"/>
         <w:jc w:val="left"/>
-        <w:rPr>
-          <w:sz w:val="24"/>
-          <w:sz w:val="24"/>
-          <w:szCs w:val="24"/>
-          <w:rFonts w:ascii="Liberation Serif" w:hAnsi="Liberation Serif" w:eastAsia="Source Han Sans CN Normal" w:cs="Lohit Devanagari"/>
-          <w:color w:val="00000A"/>
-          <w:lang w:val="en-US" w:eastAsia="zh-CN" w:bidi="hi-IN"/>
-        </w:rPr>
-      </w:pPr>
-      <w:r>
-        <w:rPr/>
-        <w:tab/>
-        <w:tab/>
-        <w:t xml:space="preserve">Uses given string to search the name of all processes for a match or partial match.  The </w:t>
-        <w:tab/>
-        <w:tab/>
-        <w:tab/>
-        <w:t xml:space="preserve">process ID is then added to the vector nums.  Returns nothing, but vector nums is passed </w:t>
-        <w:tab/>
-        <w:tab/>
-        <w:t>by reference so the contents of the vector are modified.</w:t>
+      </w:pPr>
+      <w:r>
+        <w:rPr/>
+        <w:tab/>
+        <w:tab/>
+      </w:r>
+      <w:r>
+        <w:rPr/>
+        <w:t>Checks each process command name to see if it matches in any part the given string.  If it does, the process ID is added to a vector of ints and printed upon returning from the function.</w:t>
       </w:r>
       <w:r/>
     </w:p>
@@ -651,19 +639,19 @@
       <w:pPr>
         <w:pStyle w:val="Normal"/>
         <w:jc w:val="left"/>
-        <w:rPr>
-          <w:sz w:val="24"/>
-          <w:sz w:val="24"/>
-          <w:szCs w:val="24"/>
-          <w:rFonts w:ascii="Liberation Serif" w:hAnsi="Liberation Serif" w:eastAsia="Source Han Sans CN Normal" w:cs="Lohit Devanagari"/>
-          <w:color w:val="00000A"/>
-          <w:lang w:val="en-US" w:eastAsia="zh-CN" w:bidi="hi-IN"/>
-        </w:rPr>
-      </w:pPr>
-      <w:r>
-        <w:rPr/>
-        <w:tab/>
-        <w:t>A makefile has been created so typing “make” in the console while within the prog1 folder will automatically compile the program and name the resulting exe “prog1”.</w:t>
+      </w:pPr>
+      <w:r>
+        <w:rPr/>
+        <w:tab/>
+        <w:t>A makefile has been created so typing “make” in the console while within the prog1 folder will automatically compile the program and name the resulting exe “</w:t>
+      </w:r>
+      <w:r>
+        <w:rPr/>
+        <w:t>dash</w:t>
+      </w:r>
+      <w:r>
+        <w:rPr/>
+        <w:t>”.</w:t>
       </w:r>
       <w:r/>
     </w:p>
@@ -691,16 +679,20 @@
       <w:pPr>
         <w:pStyle w:val="Normal"/>
         <w:jc w:val="left"/>
-      </w:pPr>
-      <w:r>
-        <w:rPr/>
-        <w:tab/>
-        <w:tab/>
-        <w:t xml:space="preserve">ex. g++ -std=c++11 dash.cpp functions.cpp -o </w:t>
-      </w:r>
-      <w:r>
-        <w:rPr/>
-        <w:t>dash</w:t>
+        <w:rPr>
+          <w:sz w:val="24"/>
+          <w:sz w:val="24"/>
+          <w:szCs w:val="24"/>
+          <w:rFonts w:ascii="Liberation Serif" w:hAnsi="Liberation Serif" w:eastAsia="Source Han Sans CN Normal" w:cs="Lohit Devanagari"/>
+          <w:color w:val="00000A"/>
+          <w:lang w:val="en-US" w:eastAsia="zh-CN" w:bidi="hi-IN"/>
+        </w:rPr>
+      </w:pPr>
+      <w:r>
+        <w:rPr/>
+        <w:tab/>
+        <w:tab/>
+        <w:t>ex. g++ -std=c++11 dash.cpp functions.cpp -o dash</w:t>
       </w:r>
       <w:r/>
     </w:p>
@@ -801,63 +793,59 @@
       <w:pPr>
         <w:pStyle w:val="Normal"/>
         <w:jc w:val="left"/>
-        <w:rPr>
-          <w:sz w:val="24"/>
-          <w:sz w:val="24"/>
-          <w:szCs w:val="24"/>
-          <w:rFonts w:ascii="Liberation Serif" w:hAnsi="Liberation Serif" w:eastAsia="Source Han Sans CN Normal" w:cs="Lohit Devanagari"/>
-          <w:color w:val="00000A"/>
-          <w:lang w:val="en-US" w:eastAsia="zh-CN" w:bidi="hi-IN"/>
-        </w:rPr>
-      </w:pPr>
-      <w:r>
-        <w:rPr/>
-        <w:tab/>
-        <w:t>cmdnm [ID] – the command cmdnm followed by the ID of a process will yield the name of that process' parent process.  If it has no parent process it will state that the given process has no parent.</w:t>
-      </w:r>
-      <w:r/>
-    </w:p>
-    <w:p>
-      <w:pPr>
-        <w:pStyle w:val="Normal"/>
-        <w:jc w:val="left"/>
-        <w:rPr>
-          <w:sz w:val="24"/>
-          <w:sz w:val="24"/>
-          <w:szCs w:val="24"/>
-          <w:rFonts w:ascii="Liberation Serif" w:hAnsi="Liberation Serif" w:eastAsia="Source Han Sans CN Normal" w:cs="Lohit Devanagari"/>
-          <w:color w:val="00000A"/>
-          <w:lang w:val="en-US" w:eastAsia="zh-CN" w:bidi="hi-IN"/>
-        </w:rPr>
-      </w:pPr>
-      <w:r>
-        <w:rPr>
-          <w:rFonts w:eastAsia="Source Han Sans CN Normal" w:cs="Lohit Devanagari"/>
-          <w:color w:val="00000A"/>
-          <w:sz w:val="24"/>
-          <w:szCs w:val="24"/>
-          <w:lang w:val="en-US" w:eastAsia="zh-CN" w:bidi="hi-IN"/>
-        </w:rPr>
-      </w:r>
-      <w:r/>
-    </w:p>
-    <w:p>
-      <w:pPr>
-        <w:pStyle w:val="Normal"/>
-        <w:jc w:val="left"/>
-        <w:rPr>
-          <w:sz w:val="24"/>
-          <w:sz w:val="24"/>
-          <w:szCs w:val="24"/>
-          <w:rFonts w:ascii="Liberation Serif" w:hAnsi="Liberation Serif" w:eastAsia="Source Han Sans CN Normal" w:cs="Lohit Devanagari"/>
-          <w:color w:val="00000A"/>
-          <w:lang w:val="en-US" w:eastAsia="zh-CN" w:bidi="hi-IN"/>
-        </w:rPr>
-      </w:pPr>
-      <w:r>
-        <w:rPr/>
-        <w:tab/>
-        <w:t>pid [string] – will check the name of each running process.  If the entered string is the name of a running process or part of the name of a running process, that process' ID is added to the list.  That list is later printed to the console.</w:t>
+      </w:pPr>
+      <w:r>
+        <w:rPr/>
+        <w:tab/>
+        <w:t xml:space="preserve">cmdnm [ID] – the command cmdnm followed by the ID of a process will yield the </w:t>
+      </w:r>
+      <w:r>
+        <w:rPr/>
+        <w:t>command name for that process</w:t>
+      </w:r>
+      <w:r>
+        <w:rPr/>
+        <w:t>.</w:t>
+      </w:r>
+      <w:r/>
+    </w:p>
+    <w:p>
+      <w:pPr>
+        <w:pStyle w:val="Normal"/>
+        <w:jc w:val="left"/>
+        <w:rPr>
+          <w:sz w:val="24"/>
+          <w:sz w:val="24"/>
+          <w:szCs w:val="24"/>
+          <w:rFonts w:ascii="Liberation Serif" w:hAnsi="Liberation Serif" w:eastAsia="Source Han Sans CN Normal" w:cs="Lohit Devanagari"/>
+          <w:color w:val="00000A"/>
+          <w:lang w:val="en-US" w:eastAsia="zh-CN" w:bidi="hi-IN"/>
+        </w:rPr>
+      </w:pPr>
+      <w:r>
+        <w:rPr>
+          <w:rFonts w:eastAsia="Source Han Sans CN Normal" w:cs="Lohit Devanagari"/>
+          <w:color w:val="00000A"/>
+          <w:sz w:val="24"/>
+          <w:szCs w:val="24"/>
+          <w:lang w:val="en-US" w:eastAsia="zh-CN" w:bidi="hi-IN"/>
+        </w:rPr>
+      </w:r>
+      <w:r/>
+    </w:p>
+    <w:p>
+      <w:pPr>
+        <w:pStyle w:val="Normal"/>
+        <w:jc w:val="left"/>
+      </w:pPr>
+      <w:r>
+        <w:rPr/>
+        <w:tab/>
+        <w:t xml:space="preserve">pid [string] – will check the </w:t>
+      </w:r>
+      <w:r>
+        <w:rPr/>
+        <w:t>command name of each running process and search for the provided string.  If that string is found in entirety or in part, the process ID of that process is added to a vector of ints.</w:t>
       </w:r>
       <w:r/>
     </w:p>
@@ -1062,41 +1050,53 @@
       <w:pPr>
         <w:pStyle w:val="Normal"/>
         <w:jc w:val="left"/>
-        <w:rPr>
-          <w:sz w:val="24"/>
-          <w:sz w:val="24"/>
-          <w:szCs w:val="24"/>
-          <w:rFonts w:ascii="Liberation Serif" w:hAnsi="Liberation Serif" w:eastAsia="Source Han Sans CN Normal" w:cs="Lohit Devanagari"/>
-          <w:color w:val="00000A"/>
-          <w:lang w:val="en-US" w:eastAsia="zh-CN" w:bidi="hi-IN"/>
-        </w:rPr>
-      </w:pPr>
-      <w:r>
-        <w:rPr/>
-        <w:tab/>
-        <w:tab/>
-        <w:t>cmdnm 38 – printed parent name</w:t>
-      </w:r>
-      <w:r/>
-    </w:p>
-    <w:p>
-      <w:pPr>
-        <w:pStyle w:val="Normal"/>
-        <w:jc w:val="left"/>
-        <w:rPr>
-          <w:sz w:val="24"/>
-          <w:sz w:val="24"/>
-          <w:szCs w:val="24"/>
-          <w:rFonts w:ascii="Liberation Serif" w:hAnsi="Liberation Serif" w:eastAsia="Source Han Sans CN Normal" w:cs="Lohit Devanagari"/>
-          <w:color w:val="00000A"/>
-          <w:lang w:val="en-US" w:eastAsia="zh-CN" w:bidi="hi-IN"/>
-        </w:rPr>
-      </w:pPr>
-      <w:r>
-        <w:rPr/>
-        <w:tab/>
-        <w:tab/>
-        <w:t>pid pool – printed several process IDs to screen.</w:t>
+      </w:pPr>
+      <w:r>
+        <w:rPr/>
+        <w:tab/>
+        <w:tab/>
+        <w:t xml:space="preserve">cmdnm </w:t>
+      </w:r>
+      <w:r>
+        <w:rPr/>
+        <w:t>2837</w:t>
+      </w:r>
+      <w:r>
+        <w:rPr/>
+        <w:t xml:space="preserve"> – </w:t>
+      </w:r>
+      <w:r>
+        <w:rPr/>
+        <w:t>returned “bash” from cmdline</w:t>
+      </w:r>
+      <w:r/>
+    </w:p>
+    <w:p>
+      <w:pPr>
+        <w:pStyle w:val="Normal"/>
+        <w:jc w:val="left"/>
+        <w:rPr>
+          <w:sz w:val="24"/>
+          <w:sz w:val="24"/>
+          <w:szCs w:val="24"/>
+          <w:rFonts w:ascii="Liberation Serif" w:hAnsi="Liberation Serif" w:eastAsia="Source Han Sans CN Normal" w:cs="Lohit Devanagari"/>
+          <w:color w:val="00000A"/>
+          <w:lang w:val="en-US" w:eastAsia="zh-CN" w:bidi="hi-IN"/>
+        </w:rPr>
+      </w:pPr>
+      <w:r>
+        <w:rPr/>
+        <w:tab/>
+        <w:tab/>
+        <w:t xml:space="preserve">pid </w:t>
+      </w:r>
+      <w:r>
+        <w:rPr/>
+        <w:t>monitor</w:t>
+      </w:r>
+      <w:r>
+        <w:rPr/>
+        <w:t xml:space="preserve"> – printed several process IDs to screen.</w:t>
       </w:r>
       <w:r/>
     </w:p>

</xml_diff>